<commit_message>
Added one more suggestion
Should we implement recurring task??
</commit_message>
<xml_diff>
--- a/Documents/Things could be implemented in Task Catalyst.docx
+++ b/Documents/Things could be implemented in Task Catalyst.docx
@@ -314,11 +314,22 @@
         </w:numPr>
       </w:pPr>
       <w:r>
-        <w:t xml:space="preserve">Should the </w:t>
-      </w:r>
-      <w:r>
-        <w:t>search function only search for a particular keyword in the list that is being shown to user??</w:t>
-      </w:r>
+        <w:t>Should the search function only search for a particular keyword in the list that is being shown to user??</w:t>
+      </w:r>
+    </w:p>
+    <w:p>
+      <w:pPr>
+        <w:pStyle w:val="ListParagraph"/>
+        <w:numPr>
+          <w:ilvl w:val="0"/>
+          <w:numId w:val="2"/>
+        </w:numPr>
+      </w:pPr>
+      <w:r>
+        <w:t>Implement recurring tasks??</w:t>
+      </w:r>
+      <w:bookmarkStart w:id="0" w:name="_GoBack"/>
+      <w:bookmarkEnd w:id="0"/>
     </w:p>
     <w:p>
       <w:pPr>
@@ -431,8 +442,6 @@
       <w:r>
         <w:t xml:space="preserve">)”. </w:t>
       </w:r>
-      <w:bookmarkStart w:id="0" w:name="_GoBack"/>
-      <w:bookmarkEnd w:id="0"/>
     </w:p>
     <w:sectPr>
       <w:pgSz w:w="11906" w:h="16838"/>

</xml_diff>